<commit_message>
fixed incorrect data on  autogiro and incorrect handling on emails sent.
</commit_message>
<xml_diff>
--- a/com.getshop.client/ROOT/scripts/birkelunden/autogiro.docx
+++ b/com.getshop.client/ROOT/scripts/birkelunden/autogiro.docx
@@ -566,10 +566,10 @@
         <w:tblLook w:val="0000" w:firstRow="0" w:lastRow="0" w:firstColumn="0" w:lastColumn="0" w:noHBand="0" w:noVBand="0"/>
       </w:tblPr>
       <w:tblGrid>
-        <w:gridCol w:w="2558"/>
-        <w:gridCol w:w="2687"/>
+        <w:gridCol w:w="2560"/>
+        <w:gridCol w:w="2686"/>
         <w:gridCol w:w="558"/>
-        <w:gridCol w:w="4052"/>
+        <w:gridCol w:w="4051"/>
       </w:tblGrid>
       <w:tr>
         <w:trPr>
@@ -940,7 +940,7 @@
               <w:rPr>
                 <w:rFonts w:ascii="Arial" w:hAnsi="Arial" w:cs="Arial"/>
               </w:rPr>
-              <w:t>gsnavn</w:t>
+              <w:t>gsutleiernavn</w:t>
             </w:r>
           </w:p>
         </w:tc>
@@ -970,7 +970,7 @@
                 <w:rFonts w:ascii="Arial" w:hAnsi="Arial" w:cs="Arial"/>
                 <w:b/>
               </w:rPr>
-              <w:t>1234 56 78901</w:t>
+              <w:t>1503 46 42335</w:t>
             </w:r>
           </w:p>
         </w:tc>
@@ -997,6 +997,12 @@
                 <w:rFonts w:ascii="Arial" w:hAnsi="Arial" w:cs="Arial"/>
               </w:rPr>
               <w:t xml:space="preserve">Kr. </w:t>
+            </w:r>
+            <w:r>
+              <w:rPr>
+                <w:rFonts w:ascii="Arial" w:hAnsi="Arial" w:cs="Arial"/>
+              </w:rPr>
+              <w:t>3000</w:t>
             </w:r>
           </w:p>
         </w:tc>
@@ -1049,15 +1055,7 @@
                       <w:sz w:val="18"/>
                       <w:szCs w:val="18"/>
                     </w:rPr>
-                    <w:t xml:space="preserve">Jeg </w:t>
-                  </w:r>
-                  <w:r>
-                    <w:rPr>
-                      <w:rFonts w:ascii="Arial" w:hAnsi="Arial" w:cs="Arial"/>
-                      <w:sz w:val="18"/>
-                      <w:szCs w:val="18"/>
-                    </w:rPr>
-                    <w:t>ønsker ikke å motta varsel i forkant av betalingen</w:t>
+                    <w:t>Jeg ønsker ikke å motta varsel i forkant av betalingen</w:t>
                   </w:r>
                 </w:p>
                 <w:p>
@@ -1912,18 +1910,26 @@
         <w:pStyle w:val="TextBody"/>
         <w:spacing w:line="360" w:lineRule="auto"/>
         <w:rPr>
+          <w:rFonts w:ascii="Arial" w:hAnsi="Arial" w:cs="Arial"/>
+          <w:sz w:val="22"/>
+          <w:szCs w:val="22"/>
+        </w:rPr>
+      </w:pPr>
+      <w:r>
+        <w:rPr>
+          <w:rFonts w:ascii="Arial" w:hAnsi="Arial" w:cs="Arial"/>
+          <w:sz w:val="22"/>
+          <w:szCs w:val="22"/>
+        </w:rPr>
+        <w:t xml:space="preserve">Navn: </w:t>
+      </w:r>
+      <w:r>
+        <w:rPr>
           <w:rFonts w:ascii="Verdana" w:hAnsi="Verdana" w:cs="Arial"/>
           <w:sz w:val="22"/>
           <w:szCs w:val="22"/>
         </w:rPr>
-      </w:pPr>
-      <w:r>
-        <w:rPr>
-          <w:rFonts w:ascii="Arial" w:hAnsi="Arial" w:cs="Arial"/>
-          <w:sz w:val="22"/>
-          <w:szCs w:val="22"/>
-        </w:rPr>
-        <w:t xml:space="preserve">Navn: </w:t>
+        <w:t>gsnavn</w:t>
       </w:r>
       <w:r>
         <w:rPr>
@@ -1931,26 +1937,23 @@
           <w:sz w:val="22"/>
           <w:szCs w:val="22"/>
         </w:rPr>
-        <w:t>gsnavn</w:t>
-      </w:r>
-    </w:p>
-    <w:p>
-      <w:pPr>
-        <w:pStyle w:val="TextBody"/>
-        <w:spacing w:line="360" w:lineRule="auto"/>
+        <w:br/>
+      </w:r>
+      <w:r>
         <w:rPr>
           <w:rFonts w:ascii="Arial" w:hAnsi="Arial" w:cs="Arial"/>
           <w:sz w:val="22"/>
           <w:szCs w:val="22"/>
         </w:rPr>
-      </w:pPr>
+        <w:t xml:space="preserve">Adresse: </w:t>
+      </w:r>
       <w:r>
         <w:rPr>
           <w:rFonts w:ascii="Arial" w:hAnsi="Arial" w:cs="Arial"/>
           <w:sz w:val="22"/>
           <w:szCs w:val="22"/>
         </w:rPr>
-        <w:t xml:space="preserve">Adresse: </w:t>
+        <w:t>gsadresse</w:t>
       </w:r>
       <w:r>
         <w:rPr>
@@ -1958,7 +1961,8 @@
           <w:sz w:val="22"/>
           <w:szCs w:val="22"/>
         </w:rPr>
-        <w:t>gsadresse</w:t>
+        <w:br/>
+        <w:t xml:space="preserve">Post nr/sted: </w:t>
       </w:r>
       <w:r>
         <w:rPr>
@@ -1966,8 +1970,7 @@
           <w:sz w:val="22"/>
           <w:szCs w:val="22"/>
         </w:rPr>
-        <w:br/>
-        <w:t xml:space="preserve">Post nr/sted: </w:t>
+        <w:t>gspostnr</w:t>
       </w:r>
       <w:r>
         <w:rPr>
@@ -1975,34 +1978,34 @@
           <w:sz w:val="22"/>
           <w:szCs w:val="22"/>
         </w:rPr>
-        <w:t>gspostnr</w:t>
-      </w:r>
-      <w:r>
+        <w:t>/gssted</w:t>
+      </w:r>
+    </w:p>
+    <w:p>
+      <w:pPr>
+        <w:pStyle w:val="TextBody"/>
+        <w:spacing w:before="240"/>
         <w:rPr>
           <w:rFonts w:ascii="Arial" w:hAnsi="Arial" w:cs="Arial"/>
           <w:sz w:val="22"/>
           <w:szCs w:val="22"/>
         </w:rPr>
-        <w:t>/gssted</w:t>
-      </w:r>
-    </w:p>
-    <w:p>
-      <w:pPr>
-        <w:pStyle w:val="TextBody"/>
-        <w:spacing w:before="240"/>
+      </w:pPr>
+      <w:r>
         <w:rPr>
           <w:rFonts w:ascii="Arial" w:hAnsi="Arial" w:cs="Arial"/>
           <w:sz w:val="22"/>
           <w:szCs w:val="22"/>
         </w:rPr>
-      </w:pPr>
+        <w:t xml:space="preserve">Sted/dato:  </w:t>
+      </w:r>
       <w:r>
         <w:rPr>
           <w:rFonts w:ascii="Arial" w:hAnsi="Arial" w:cs="Arial"/>
           <w:sz w:val="22"/>
           <w:szCs w:val="22"/>
         </w:rPr>
-        <w:t xml:space="preserve">Sted/dato:  </w:t>
+        <w:t>gsutleiersted</w:t>
       </w:r>
       <w:r>
         <w:rPr>
@@ -2010,7 +2013,7 @@
           <w:sz w:val="22"/>
           <w:szCs w:val="22"/>
         </w:rPr>
-        <w:t>gsutleiersted</w:t>
+        <w:t>/</w:t>
       </w:r>
       <w:r>
         <w:rPr>
@@ -2018,7 +2021,7 @@
           <w:sz w:val="22"/>
           <w:szCs w:val="22"/>
         </w:rPr>
-        <w:t>/</w:t>
+        <w:t>gsdagensdato</w:t>
       </w:r>
       <w:r>
         <w:rPr>
@@ -2026,41 +2029,44 @@
           <w:sz w:val="22"/>
           <w:szCs w:val="22"/>
         </w:rPr>
-        <w:t>gsdagensdato</w:t>
-      </w:r>
-      <w:r>
+        <w:tab/>
+        <w:t>Underskrift:  ………………………………………………</w:t>
+      </w:r>
+    </w:p>
+    <w:p>
+      <w:pPr>
+        <w:pStyle w:val="TextBody"/>
+        <w:rPr>
+          <w:rFonts w:ascii="Arial" w:hAnsi="Arial" w:cs="Arial"/>
+          <w:sz w:val="4"/>
+          <w:szCs w:val="4"/>
+        </w:rPr>
+      </w:pPr>
+    </w:p>
+    <w:p>
+      <w:pPr>
+        <w:pStyle w:val="TextBody"/>
+        <w:rPr>
+          <w:rFonts w:ascii="Arial" w:hAnsi="Arial" w:cs="Arial"/>
+          <w:sz w:val="4"/>
+          <w:szCs w:val="4"/>
+        </w:rPr>
+      </w:pPr>
+    </w:p>
+    <w:p>
+      <w:pPr>
+        <w:pStyle w:val="TextBody"/>
         <w:rPr>
           <w:rFonts w:ascii="Arial" w:hAnsi="Arial" w:cs="Arial"/>
           <w:sz w:val="22"/>
           <w:szCs w:val="22"/>
         </w:rPr>
-        <w:tab/>
-        <w:t>Underskrift:  ………………………………………………</w:t>
-      </w:r>
+      </w:pPr>
     </w:p>
     <w:p>
       <w:pPr>
         <w:pStyle w:val="TextBody"/>
-        <w:rPr>
-          <w:rFonts w:ascii="Arial" w:hAnsi="Arial" w:cs="Arial"/>
-          <w:sz w:val="4"/>
-          <w:szCs w:val="4"/>
-        </w:rPr>
-      </w:pPr>
-    </w:p>
-    <w:p>
-      <w:pPr>
-        <w:pStyle w:val="TextBody"/>
-        <w:rPr>
-          <w:rFonts w:ascii="Arial" w:hAnsi="Arial" w:cs="Arial"/>
-          <w:sz w:val="4"/>
-          <w:szCs w:val="4"/>
-        </w:rPr>
-      </w:pPr>
-    </w:p>
-    <w:p>
-      <w:pPr>
-        <w:pStyle w:val="TextBody"/>
+        <w:jc w:val="center"/>
         <w:rPr>
           <w:rFonts w:ascii="Arial" w:hAnsi="Arial" w:cs="Arial"/>
           <w:sz w:val="22"/>
@@ -2070,61 +2076,11 @@
     </w:p>
     <w:p>
       <w:pPr>
-        <w:pStyle w:val="TextBody"/>
-        <w:jc w:val="center"/>
-        <w:rPr>
-          <w:rFonts w:ascii="Arial" w:hAnsi="Arial" w:cs="Arial"/>
-          <w:sz w:val="22"/>
-          <w:szCs w:val="22"/>
-        </w:rPr>
-      </w:pPr>
-    </w:p>
-    <w:p>
-      <w:pPr>
         <w:pStyle w:val="Footer"/>
         <w:jc w:val="center"/>
       </w:pPr>
       <w:r>
-        <w:rPr>
-          <w:rFonts w:ascii="Arial" w:hAnsi="Arial" w:cs="Arial"/>
-        </w:rPr>
-        <w:t>gsutleiernavn</w:t>
-      </w:r>
-      <w:r>
-        <w:rPr>
-          <w:rFonts w:ascii="Arial" w:hAnsi="Arial" w:cs="Arial"/>
-        </w:rPr>
-        <w:t xml:space="preserve"> </w:t>
-      </w:r>
-      <w:r>
-        <w:rPr>
-          <w:rFonts w:ascii="Arial" w:hAnsi="Arial" w:cs="Arial"/>
-        </w:rPr>
-        <w:t>gsutleieradresse</w:t>
-      </w:r>
-      <w:r>
-        <w:rPr>
-          <w:rFonts w:ascii="Arial" w:hAnsi="Arial" w:cs="Arial"/>
-        </w:rPr>
-        <w:t xml:space="preserve"> </w:t>
-      </w:r>
-      <w:r>
-        <w:rPr>
-          <w:rFonts w:ascii="Arial" w:hAnsi="Arial" w:cs="Arial"/>
-        </w:rPr>
-        <w:t>gsutleierpostnr</w:t>
-      </w:r>
-      <w:r>
-        <w:rPr>
-          <w:rFonts w:ascii="Arial" w:hAnsi="Arial" w:cs="Arial"/>
-        </w:rPr>
-        <w:t xml:space="preserve"> </w:t>
-      </w:r>
-      <w:r>
-        <w:rPr>
-          <w:rFonts w:ascii="Arial" w:hAnsi="Arial" w:cs="Arial"/>
-        </w:rPr>
-        <w:t>gsutleiersted</w:t>
+        <w:t>SEM LAGERHOTEL Døvleveien 23 3170 SEM</w:t>
       </w:r>
       <w:bookmarkStart w:id="36" w:name="_GoBack"/>
       <w:bookmarkEnd w:id="36"/>

</xml_diff>